<commit_message>
Added select point to QLSECTION
</commit_message>
<xml_diff>
--- a/Align/QSection/QSection.docx
+++ b/Align/QSection/QSection.docx
@@ -1,6 +1,6 @@
 
 <file path=word/document.xml><?xml version="1.0" encoding="utf-8"?>
-<w:document xmlns:wpc="http://schemas.microsoft.com/office/word/2010/wordprocessingCanvas" xmlns:mc="http://schemas.openxmlformats.org/markup-compatibility/2006" xmlns:o="urn:schemas-microsoft-com:office:office" xmlns:r="http://schemas.openxmlformats.org/officeDocument/2006/relationships" xmlns:m="http://schemas.openxmlformats.org/officeDocument/2006/math" xmlns:v="urn:schemas-microsoft-com:vml" xmlns:wp14="http://schemas.microsoft.com/office/word/2010/wordprocessingDrawing" xmlns:wp="http://schemas.openxmlformats.org/drawingml/2006/wordprocessingDrawing" xmlns:w10="urn:schemas-microsoft-com:office:word" xmlns:w="http://schemas.openxmlformats.org/wordprocessingml/2006/main" xmlns:w14="http://schemas.microsoft.com/office/word/2010/wordml" xmlns:w15="http://schemas.microsoft.com/office/word/2012/wordml" xmlns:wpg="http://schemas.microsoft.com/office/word/2010/wordprocessingGroup" xmlns:wpi="http://schemas.microsoft.com/office/word/2010/wordprocessingInk" xmlns:wne="http://schemas.microsoft.com/office/word/2006/wordml" xmlns:wps="http://schemas.microsoft.com/office/word/2010/wordprocessingShape" mc:Ignorable="w14 w15 wp14">
+<w:document xmlns:wpc="http://schemas.microsoft.com/office/word/2010/wordprocessingCanvas" xmlns:cx="http://schemas.microsoft.com/office/drawing/2014/chartex" xmlns:cx1="http://schemas.microsoft.com/office/drawing/2015/9/8/chartex" xmlns:cx2="http://schemas.microsoft.com/office/drawing/2015/10/21/chartex" xmlns:cx3="http://schemas.microsoft.com/office/drawing/2016/5/9/chartex" xmlns:cx4="http://schemas.microsoft.com/office/drawing/2016/5/10/chartex" xmlns:cx5="http://schemas.microsoft.com/office/drawing/2016/5/11/chartex" xmlns:cx6="http://schemas.microsoft.com/office/drawing/2016/5/12/chartex" xmlns:cx7="http://schemas.microsoft.com/office/drawing/2016/5/13/chartex" xmlns:cx8="http://schemas.microsoft.com/office/drawing/2016/5/14/chartex" xmlns:mc="http://schemas.openxmlformats.org/markup-compatibility/2006" xmlns:aink="http://schemas.microsoft.com/office/drawing/2016/ink" xmlns:am3d="http://schemas.microsoft.com/office/drawing/2017/model3d" xmlns:o="urn:schemas-microsoft-com:office:office" xmlns:r="http://schemas.openxmlformats.org/officeDocument/2006/relationships" xmlns:m="http://schemas.openxmlformats.org/officeDocument/2006/math" xmlns:v="urn:schemas-microsoft-com:vml" xmlns:wp14="http://schemas.microsoft.com/office/word/2010/wordprocessingDrawing" xmlns:wp="http://schemas.openxmlformats.org/drawingml/2006/wordprocessingDrawing" xmlns:w10="urn:schemas-microsoft-com:office:word" xmlns:w="http://schemas.openxmlformats.org/wordprocessingml/2006/main" xmlns:w14="http://schemas.microsoft.com/office/word/2010/wordml" xmlns:w15="http://schemas.microsoft.com/office/word/2012/wordml" xmlns:w16cid="http://schemas.microsoft.com/office/word/2016/wordml/cid" xmlns:w16se="http://schemas.microsoft.com/office/word/2015/wordml/symex" xmlns:wpg="http://schemas.microsoft.com/office/word/2010/wordprocessingGroup" xmlns:wpi="http://schemas.microsoft.com/office/word/2010/wordprocessingInk" xmlns:wne="http://schemas.microsoft.com/office/word/2006/wordml" xmlns:wps="http://schemas.microsoft.com/office/word/2010/wordprocessingShape" mc:Ignorable="w14 w15 w16se w16cid wp14">
   <w:body>
     <w:p>
       <w:proofErr w:type="spellStart"/>
@@ -41,15 +41,7 @@
         <w:pStyle w:val="ListParagraph"/>
       </w:pPr>
       <w:r>
-        <w:t xml:space="preserve">The first variation is a station control file which will link multiple .TPL files over different ranges of </w:t>
-      </w:r>
-      <w:proofErr w:type="spellStart"/>
-      <w:r>
-        <w:t>chainages</w:t>
-      </w:r>
-      <w:proofErr w:type="spellEnd"/>
-      <w:r>
-        <w:t>.  The format is a comma delimited file as follows:</w:t>
+        <w:t>The first variation is a station control file which will link multiple .TPL files over different ranges of chainages.  The format is a comma delimited file as follows:</w:t>
       </w:r>
     </w:p>
     <w:p>
@@ -378,11 +370,11 @@
         <w:ind w:left="1080"/>
       </w:pPr>
       <w:r>
-        <w:t>AP</w:t>
+        <w:t>AP,</w:t>
       </w:r>
       <w:proofErr w:type="gramStart"/>
       <w:r>
-        <w:t>,1,C</w:t>
+        <w:t>1,C</w:t>
       </w:r>
       <w:proofErr w:type="gramEnd"/>
       <w:r>
@@ -395,11 +387,11 @@
         <w:ind w:left="1080"/>
       </w:pPr>
       <w:r>
-        <w:t>AP</w:t>
+        <w:t>AP,</w:t>
       </w:r>
       <w:proofErr w:type="gramStart"/>
       <w:r>
-        <w:t>,2,C</w:t>
+        <w:t>2,C</w:t>
       </w:r>
       <w:proofErr w:type="gramEnd"/>
       <w:r>
@@ -412,11 +404,11 @@
         <w:ind w:left="1080"/>
       </w:pPr>
       <w:r>
-        <w:t>AP</w:t>
+        <w:t>AP,</w:t>
       </w:r>
       <w:proofErr w:type="gramStart"/>
       <w:r>
-        <w:t>,3,C</w:t>
+        <w:t>3,C</w:t>
       </w:r>
       <w:proofErr w:type="gramEnd"/>
       <w:r>
@@ -435,28 +427,10 @@
         <w:ind w:left="1080"/>
       </w:pPr>
       <w:r>
-        <w:t>Alignment 1 will be all the POLYLINES and LWPOLYLINES found on layer “</w:t>
-      </w:r>
-      <w:r>
-        <w:t>C-ROAD-PVMT-EDGE</w:t>
-      </w:r>
-      <w:r>
-        <w:t>”</w:t>
-      </w:r>
-      <w:r>
-        <w:t>, 2 will be all found on “</w:t>
-      </w:r>
-      <w:r>
-        <w:t>C-ROAD-SHLD</w:t>
-      </w:r>
-      <w:r>
-        <w:t>”, and 3 will be all found on “</w:t>
-      </w:r>
-      <w:r>
-        <w:t>C-ROAD-BARR-CONC</w:t>
-      </w:r>
-      <w:r>
-        <w:t>”</w:t>
+        <w:t>Alignment 1 will be all the POLYLINES and LWPOLYLINES found on layer “C-ROAD-PVMT-EDGE”</w:t>
+      </w:r>
+      <w:r>
+        <w:t>, 2 will be all found on “C-ROAD-SHLD”, and 3 will be all found on “C-ROAD-BARR-CONC”</w:t>
       </w:r>
     </w:p>
     <w:p>
@@ -634,26 +608,23 @@
         <w:pStyle w:val="ListParagraph"/>
         <w:ind w:left="2340"/>
       </w:pPr>
-      <w:r>
-        <w:t>L</w:t>
-      </w:r>
       <w:proofErr w:type="gramStart"/>
       <w:r>
-        <w:t>,X0.0,Y0.0</w:t>
+        <w:t>L,X</w:t>
       </w:r>
       <w:proofErr w:type="gramEnd"/>
-    </w:p>
-    <w:p>
-      <w:pPr>
-        <w:pStyle w:val="ListParagraph"/>
-        <w:ind w:left="2340"/>
-      </w:pPr>
-      <w:r>
-        <w:t>L</w:t>
-      </w:r>
+      <w:r>
+        <w:t>0.0,Y0.0</w:t>
+      </w:r>
+    </w:p>
+    <w:p>
+      <w:pPr>
+        <w:pStyle w:val="ListParagraph"/>
+        <w:ind w:left="2340"/>
+      </w:pPr>
       <w:proofErr w:type="gramStart"/>
       <w:r>
-        <w:t>,X</w:t>
+        <w:t>L,X</w:t>
       </w:r>
       <w:proofErr w:type="gramEnd"/>
       <w:r>
@@ -764,6 +735,46 @@
       </w:pPr>
       <w:r>
         <w:lastRenderedPageBreak/>
+        <w:t xml:space="preserve">Column 3: </w:t>
+      </w:r>
+      <w:proofErr w:type="spellStart"/>
+      <w:r>
+        <w:t>SPxxx</w:t>
+      </w:r>
+      <w:proofErr w:type="spellEnd"/>
+    </w:p>
+    <w:p>
+      <w:pPr>
+        <w:pStyle w:val="ListParagraph"/>
+        <w:ind w:left="2340"/>
+      </w:pPr>
+    </w:p>
+    <w:p>
+      <w:pPr>
+        <w:pStyle w:val="ListParagraph"/>
+        <w:ind w:left="2340"/>
+      </w:pPr>
+      <w:bookmarkStart w:id="0" w:name="_GoBack"/>
+      <w:bookmarkEnd w:id="0"/>
+      <w:r>
+        <w:t>xxx (percent)</w:t>
+      </w:r>
+    </w:p>
+    <w:p>
+      <w:pPr>
+        <w:pStyle w:val="ListParagraph"/>
+        <w:ind w:left="2340"/>
+      </w:pPr>
+    </w:p>
+    <w:p>
+      <w:pPr>
+        <w:pStyle w:val="ListParagraph"/>
+        <w:numPr>
+          <w:ilvl w:val="3"/>
+          <w:numId w:val="2"/>
+        </w:numPr>
+      </w:pPr>
+      <w:r>
         <w:t>Column 3: SL</w:t>
       </w:r>
       <w:r>
@@ -848,12 +859,9 @@
         <w:pStyle w:val="ListParagraph"/>
         <w:ind w:left="2340"/>
       </w:pPr>
-      <w:r>
-        <w:t>L</w:t>
-      </w:r>
       <w:proofErr w:type="gramStart"/>
       <w:r>
-        <w:t>,X</w:t>
+        <w:t>L,X</w:t>
       </w:r>
       <w:proofErr w:type="gramEnd"/>
       <w:r>
@@ -1084,12 +1092,9 @@
         <w:pStyle w:val="ListParagraph"/>
         <w:ind w:left="2340"/>
       </w:pPr>
-      <w:r>
-        <w:t>L</w:t>
-      </w:r>
       <w:proofErr w:type="gramStart"/>
       <w:r>
-        <w:t>,X</w:t>
+        <w:t>L,X</w:t>
       </w:r>
       <w:proofErr w:type="gramEnd"/>
       <w:r>
@@ -1099,13 +1104,7 @@
         <w:t>3</w:t>
       </w:r>
       <w:r>
-        <w:t>.5,S</w:t>
-      </w:r>
-      <w:r>
-        <w:t>-</w:t>
-      </w:r>
-      <w:r>
-        <w:t>L</w:t>
+        <w:t>.5,S-L</w:t>
       </w:r>
     </w:p>
     <w:p>
@@ -1146,6 +1145,7 @@
         <w:rPr>
           <w:noProof/>
         </w:rPr>
+        <w:lastRenderedPageBreak/>
         <w:drawing>
           <wp:inline distT="0" distB="0" distL="0" distR="0" wp14:anchorId="1180E5E9" wp14:editId="2FB44716">
             <wp:extent cx="3200400" cy="914400"/>
@@ -1195,7 +1195,6 @@
         <w:ind w:left="2340"/>
       </w:pPr>
       <w:r>
-        <w:lastRenderedPageBreak/>
         <w:t xml:space="preserve">The left point will be moved </w:t>
       </w:r>
       <w:r>
@@ -1295,12 +1294,9 @@
         <w:pStyle w:val="ListParagraph"/>
         <w:ind w:left="2340"/>
       </w:pPr>
-      <w:r>
-        <w:t>L</w:t>
-      </w:r>
       <w:proofErr w:type="gramStart"/>
       <w:r>
-        <w:t>,X</w:t>
+        <w:t>L,X</w:t>
       </w:r>
       <w:proofErr w:type="gramEnd"/>
       <w:r>
@@ -1514,8 +1510,6 @@
       <w:r>
         <w:t>Calculate offset to intersection with Alignment Polyline number ‘x’</w:t>
       </w:r>
-      <w:bookmarkStart w:id="0" w:name="_GoBack"/>
-      <w:bookmarkEnd w:id="0"/>
     </w:p>
     <w:p>
       <w:pPr>
@@ -1568,7 +1562,6 @@
         <w:rPr>
           <w:noProof/>
         </w:rPr>
-        <w:lastRenderedPageBreak/>
         <w:drawing>
           <wp:inline distT="0" distB="0" distL="0" distR="0" wp14:anchorId="60F57BAC" wp14:editId="38F237ED">
             <wp:extent cx="2432304" cy="914400"/>
@@ -1618,49 +1611,38 @@
         <w:ind w:left="2340"/>
       </w:pPr>
       <w:r>
-        <w:t>The use case for this is finding a point at the bottom of the subgrade travelling down a X</w:t>
-      </w:r>
+        <w:t>The use case for this is finding a point at the bottom of the subgrade travelling down a X:1 slope.</w:t>
+      </w:r>
+    </w:p>
+    <w:p>
+      <w:pPr>
+        <w:pStyle w:val="ListParagraph"/>
+        <w:ind w:left="2340"/>
+      </w:pPr>
+    </w:p>
+    <w:p>
+      <w:pPr>
+        <w:pStyle w:val="ListParagraph"/>
+        <w:ind w:left="2340"/>
+      </w:pPr>
+      <w:r>
+        <w:t>Example:</w:t>
+      </w:r>
+    </w:p>
+    <w:p>
+      <w:pPr>
+        <w:pStyle w:val="ListParagraph"/>
+        <w:ind w:left="2340"/>
+      </w:pPr>
+    </w:p>
+    <w:p>
+      <w:pPr>
+        <w:pStyle w:val="ListParagraph"/>
+        <w:ind w:left="2340"/>
+      </w:pPr>
       <w:proofErr w:type="gramStart"/>
       <w:r>
-        <w:t>:1</w:t>
-      </w:r>
-      <w:proofErr w:type="gramEnd"/>
-      <w:r>
-        <w:t xml:space="preserve"> slope.</w:t>
-      </w:r>
-    </w:p>
-    <w:p>
-      <w:pPr>
-        <w:pStyle w:val="ListParagraph"/>
-        <w:ind w:left="2340"/>
-      </w:pPr>
-    </w:p>
-    <w:p>
-      <w:pPr>
-        <w:pStyle w:val="ListParagraph"/>
-        <w:ind w:left="2340"/>
-      </w:pPr>
-      <w:r>
-        <w:t>Example:</w:t>
-      </w:r>
-    </w:p>
-    <w:p>
-      <w:pPr>
-        <w:pStyle w:val="ListParagraph"/>
-        <w:ind w:left="2340"/>
-      </w:pPr>
-    </w:p>
-    <w:p>
-      <w:pPr>
-        <w:pStyle w:val="ListParagraph"/>
-        <w:ind w:left="2340"/>
-      </w:pPr>
-      <w:r>
-        <w:t>L</w:t>
-      </w:r>
-      <w:proofErr w:type="gramStart"/>
-      <w:r>
-        <w:t>,Y</w:t>
+        <w:t>L,Y</w:t>
       </w:r>
       <w:proofErr w:type="gramEnd"/>
       <w:r>
@@ -1872,12 +1854,9 @@
         <w:pStyle w:val="ListParagraph"/>
         <w:ind w:left="1800"/>
       </w:pPr>
-      <w:r>
-        <w:t>CL</w:t>
-      </w:r>
       <w:proofErr w:type="gramStart"/>
       <w:r>
-        <w:t>,X</w:t>
+        <w:t>CL,X</w:t>
       </w:r>
       <w:proofErr w:type="gramEnd"/>
       <w:r>
@@ -1966,15 +1945,7 @@
         <w:ind w:left="1800"/>
       </w:pPr>
       <w:r>
-        <w:t>‘</w:t>
-      </w:r>
-      <w:proofErr w:type="gramStart"/>
-      <w:r>
-        <w:t>xxx</w:t>
-      </w:r>
-      <w:proofErr w:type="gramEnd"/>
-      <w:r>
-        <w:t>’ is the primary try, ‘</w:t>
+        <w:t>‘xxx’ is the primary try, ‘</w:t>
       </w:r>
       <w:proofErr w:type="spellStart"/>
       <w:r>
@@ -2118,7 +2089,7 @@
 </file>
 
 <file path=word/numbering.xml><?xml version="1.0" encoding="utf-8"?>
-<w:numbering xmlns:wpc="http://schemas.microsoft.com/office/word/2010/wordprocessingCanvas" xmlns:mc="http://schemas.openxmlformats.org/markup-compatibility/2006" xmlns:o="urn:schemas-microsoft-com:office:office" xmlns:r="http://schemas.openxmlformats.org/officeDocument/2006/relationships" xmlns:m="http://schemas.openxmlformats.org/officeDocument/2006/math" xmlns:v="urn:schemas-microsoft-com:vml" xmlns:wp14="http://schemas.microsoft.com/office/word/2010/wordprocessingDrawing" xmlns:wp="http://schemas.openxmlformats.org/drawingml/2006/wordprocessingDrawing" xmlns:w10="urn:schemas-microsoft-com:office:word" xmlns:w="http://schemas.openxmlformats.org/wordprocessingml/2006/main" xmlns:w14="http://schemas.microsoft.com/office/word/2010/wordml" xmlns:w15="http://schemas.microsoft.com/office/word/2012/wordml" xmlns:wpg="http://schemas.microsoft.com/office/word/2010/wordprocessingGroup" xmlns:wpi="http://schemas.microsoft.com/office/word/2010/wordprocessingInk" xmlns:wne="http://schemas.microsoft.com/office/word/2006/wordml" xmlns:wps="http://schemas.microsoft.com/office/word/2010/wordprocessingShape" mc:Ignorable="w14 w15 wp14">
+<w:numbering xmlns:wpc="http://schemas.microsoft.com/office/word/2010/wordprocessingCanvas" xmlns:cx="http://schemas.microsoft.com/office/drawing/2014/chartex" xmlns:cx1="http://schemas.microsoft.com/office/drawing/2015/9/8/chartex" xmlns:cx2="http://schemas.microsoft.com/office/drawing/2015/10/21/chartex" xmlns:cx3="http://schemas.microsoft.com/office/drawing/2016/5/9/chartex" xmlns:cx4="http://schemas.microsoft.com/office/drawing/2016/5/10/chartex" xmlns:cx5="http://schemas.microsoft.com/office/drawing/2016/5/11/chartex" xmlns:cx6="http://schemas.microsoft.com/office/drawing/2016/5/12/chartex" xmlns:cx7="http://schemas.microsoft.com/office/drawing/2016/5/13/chartex" xmlns:cx8="http://schemas.microsoft.com/office/drawing/2016/5/14/chartex" xmlns:mc="http://schemas.openxmlformats.org/markup-compatibility/2006" xmlns:aink="http://schemas.microsoft.com/office/drawing/2016/ink" xmlns:am3d="http://schemas.microsoft.com/office/drawing/2017/model3d" xmlns:o="urn:schemas-microsoft-com:office:office" xmlns:r="http://schemas.openxmlformats.org/officeDocument/2006/relationships" xmlns:m="http://schemas.openxmlformats.org/officeDocument/2006/math" xmlns:v="urn:schemas-microsoft-com:vml" xmlns:wp14="http://schemas.microsoft.com/office/word/2010/wordprocessingDrawing" xmlns:wp="http://schemas.openxmlformats.org/drawingml/2006/wordprocessingDrawing" xmlns:w10="urn:schemas-microsoft-com:office:word" xmlns:w="http://schemas.openxmlformats.org/wordprocessingml/2006/main" xmlns:w14="http://schemas.microsoft.com/office/word/2010/wordml" xmlns:w15="http://schemas.microsoft.com/office/word/2012/wordml" xmlns:w16cid="http://schemas.microsoft.com/office/word/2016/wordml/cid" xmlns:w16se="http://schemas.microsoft.com/office/word/2015/wordml/symex" xmlns:wpg="http://schemas.microsoft.com/office/word/2010/wordprocessingGroup" xmlns:wpi="http://schemas.microsoft.com/office/word/2010/wordprocessingInk" xmlns:wne="http://schemas.microsoft.com/office/word/2006/wordml" xmlns:wps="http://schemas.microsoft.com/office/word/2010/wordprocessingShape" mc:Ignorable="w14 w15 w16se w16cid wp14">
   <w:abstractNum w:abstractNumId="0" w15:restartNumberingAfterBreak="0">
     <w:nsid w:val="09A53E79"/>
     <w:multiLevelType w:val="hybridMultilevel"/>
@@ -2450,7 +2421,7 @@
 </file>
 
 <file path=word/styles.xml><?xml version="1.0" encoding="utf-8"?>
-<w:styles xmlns:mc="http://schemas.openxmlformats.org/markup-compatibility/2006" xmlns:r="http://schemas.openxmlformats.org/officeDocument/2006/relationships" xmlns:w="http://schemas.openxmlformats.org/wordprocessingml/2006/main" xmlns:w14="http://schemas.microsoft.com/office/word/2010/wordml" xmlns:w15="http://schemas.microsoft.com/office/word/2012/wordml" mc:Ignorable="w14 w15">
+<w:styles xmlns:mc="http://schemas.openxmlformats.org/markup-compatibility/2006" xmlns:r="http://schemas.openxmlformats.org/officeDocument/2006/relationships" xmlns:w="http://schemas.openxmlformats.org/wordprocessingml/2006/main" xmlns:w14="http://schemas.microsoft.com/office/word/2010/wordml" xmlns:w15="http://schemas.microsoft.com/office/word/2012/wordml" xmlns:w16cid="http://schemas.microsoft.com/office/word/2016/wordml/cid" xmlns:w16se="http://schemas.microsoft.com/office/word/2015/wordml/symex" mc:Ignorable="w14 w15 w16se w16cid">
   <w:docDefaults>
     <w:rPrDefault>
       <w:rPr>
@@ -2466,7 +2437,7 @@
       </w:pPr>
     </w:pPrDefault>
   </w:docDefaults>
-  <w:latentStyles w:defLockedState="0" w:defUIPriority="99" w:defSemiHidden="0" w:defUnhideWhenUsed="0" w:defQFormat="0" w:count="371">
+  <w:latentStyles w:defLockedState="0" w:defUIPriority="99" w:defSemiHidden="0" w:defUnhideWhenUsed="0" w:defQFormat="0" w:count="375">
     <w:lsdException w:name="Normal" w:uiPriority="0" w:qFormat="1"/>
     <w:lsdException w:name="heading 1" w:uiPriority="9" w:qFormat="1"/>
     <w:lsdException w:name="heading 2" w:semiHidden="1" w:uiPriority="9" w:unhideWhenUsed="1" w:qFormat="1"/>
@@ -2572,7 +2543,6 @@
     <w:lsdException w:name="HTML Sample" w:semiHidden="1" w:unhideWhenUsed="1"/>
     <w:lsdException w:name="HTML Typewriter" w:semiHidden="1" w:unhideWhenUsed="1"/>
     <w:lsdException w:name="HTML Variable" w:semiHidden="1" w:unhideWhenUsed="1"/>
-    <w:lsdException w:name="Normal Table" w:semiHidden="1" w:unhideWhenUsed="1"/>
     <w:lsdException w:name="annotation subject" w:semiHidden="1" w:unhideWhenUsed="1"/>
     <w:lsdException w:name="No List" w:semiHidden="1" w:unhideWhenUsed="1"/>
     <w:lsdException w:name="Outline List 1" w:semiHidden="1" w:unhideWhenUsed="1"/>
@@ -2616,10 +2586,8 @@
     <w:lsdException w:name="Table Elegant" w:semiHidden="1" w:unhideWhenUsed="1"/>
     <w:lsdException w:name="Table Professional" w:semiHidden="1" w:unhideWhenUsed="1"/>
     <w:lsdException w:name="Table Subtle 1" w:semiHidden="1" w:unhideWhenUsed="1"/>
-    <w:lsdException w:name="Table Subtle 2" w:semiHidden="1" w:unhideWhenUsed="1"/>
     <w:lsdException w:name="Table Web 1" w:semiHidden="1" w:unhideWhenUsed="1"/>
     <w:lsdException w:name="Table Web 2" w:semiHidden="1" w:unhideWhenUsed="1"/>
-    <w:lsdException w:name="Table Web 3" w:semiHidden="1" w:unhideWhenUsed="1"/>
     <w:lsdException w:name="Balloon Text" w:semiHidden="1" w:unhideWhenUsed="1"/>
     <w:lsdException w:name="Table Grid" w:uiPriority="39"/>
     <w:lsdException w:name="Table Theme" w:semiHidden="1" w:unhideWhenUsed="1"/>
@@ -2838,6 +2806,10 @@
     <w:lsdException w:name="List Table 5 Dark Accent 6" w:uiPriority="50"/>
     <w:lsdException w:name="List Table 6 Colorful Accent 6" w:uiPriority="51"/>
     <w:lsdException w:name="List Table 7 Colorful Accent 6" w:uiPriority="52"/>
+    <w:lsdException w:name="Mention" w:semiHidden="1" w:unhideWhenUsed="1"/>
+    <w:lsdException w:name="Smart Hyperlink" w:semiHidden="1" w:unhideWhenUsed="1"/>
+    <w:lsdException w:name="Hashtag" w:semiHidden="1" w:unhideWhenUsed="1"/>
+    <w:lsdException w:name="Unresolved Mention" w:semiHidden="1" w:unhideWhenUsed="1"/>
   </w:latentStyles>
   <w:style w:type="paragraph" w:default="1" w:styleId="Normal">
     <w:name w:val="Normal"/>
@@ -2880,6 +2852,36 @@
       <w:ind w:left="720"/>
       <w:contextualSpacing/>
     </w:pPr>
+  </w:style>
+  <w:style w:type="paragraph" w:styleId="BalloonText">
+    <w:name w:val="Balloon Text"/>
+    <w:basedOn w:val="Normal"/>
+    <w:link w:val="BalloonTextChar"/>
+    <w:uiPriority w:val="99"/>
+    <w:semiHidden/>
+    <w:unhideWhenUsed/>
+    <w:rsid w:val="008638B0"/>
+    <w:pPr>
+      <w:spacing w:after="0" w:line="240" w:lineRule="auto"/>
+    </w:pPr>
+    <w:rPr>
+      <w:rFonts w:ascii="Segoe UI" w:hAnsi="Segoe UI" w:cs="Segoe UI"/>
+      <w:sz w:val="18"/>
+      <w:szCs w:val="18"/>
+    </w:rPr>
+  </w:style>
+  <w:style w:type="character" w:customStyle="1" w:styleId="BalloonTextChar">
+    <w:name w:val="Balloon Text Char"/>
+    <w:basedOn w:val="DefaultParagraphFont"/>
+    <w:link w:val="BalloonText"/>
+    <w:uiPriority w:val="99"/>
+    <w:semiHidden/>
+    <w:rsid w:val="008638B0"/>
+    <w:rPr>
+      <w:rFonts w:ascii="Segoe UI" w:hAnsi="Segoe UI" w:cs="Segoe UI"/>
+      <w:sz w:val="18"/>
+      <w:szCs w:val="18"/>
+    </w:rPr>
   </w:style>
 </w:styles>
 </file>

</xml_diff>